<commit_message>
todo test case complete (Jansen)
</commit_message>
<xml_diff>
--- a/developer testcase/test_case.docx
+++ b/developer testcase/test_case.docx
@@ -19,7 +19,25 @@
           <w:sz w:val="32"/>
           <w:szCs w:val="32"/>
         </w:rPr>
-        <w:t>Test Scenario: Sign up new user(test_registration.py)</w:t>
+        <w:t>Test Scenario: Sign up new user</w:t>
+      </w:r>
+      <w:r>
+        <w:rPr>
+          <w:b/>
+          <w:bCs/>
+          <w:sz w:val="32"/>
+          <w:szCs w:val="32"/>
+        </w:rPr>
+        <w:t xml:space="preserve"> </w:t>
+      </w:r>
+      <w:r>
+        <w:rPr>
+          <w:b/>
+          <w:bCs/>
+          <w:sz w:val="32"/>
+          <w:szCs w:val="32"/>
+        </w:rPr>
+        <w:t>(test_registration.py)</w:t>
       </w:r>
     </w:p>
     <w:p>
@@ -1593,10 +1611,8 @@
           <w:sz w:val="32"/>
           <w:szCs w:val="32"/>
         </w:rPr>
-        <w:t>(test</w:t>
+        <w:t xml:space="preserve"> </w:t>
       </w:r>
-      <w:bookmarkStart w:id="0" w:name="_GoBack"/>
-      <w:bookmarkEnd w:id="0"/>
       <w:r>
         <w:rPr>
           <w:b/>
@@ -1604,7 +1620,7 @@
           <w:sz w:val="32"/>
           <w:szCs w:val="32"/>
         </w:rPr>
-        <w:t>_</w:t>
+        <w:t>(test_</w:t>
       </w:r>
       <w:r>
         <w:rPr>
@@ -2434,6 +2450,709 @@
       </w:tr>
     </w:tbl>
     <w:p/>
+    <w:p/>
+    <w:p/>
+    <w:p/>
+    <w:p/>
+    <w:p/>
+    <w:p/>
+    <w:p/>
+    <w:p/>
+    <w:p/>
+    <w:p/>
+    <w:p/>
+    <w:p/>
+    <w:p/>
+    <w:p>
+      <w:pPr>
+        <w:jc w:val="center"/>
+        <w:rPr>
+          <w:b/>
+          <w:bCs/>
+          <w:sz w:val="32"/>
+          <w:szCs w:val="32"/>
+        </w:rPr>
+      </w:pPr>
+      <w:r>
+        <w:rPr>
+          <w:b/>
+          <w:bCs/>
+          <w:sz w:val="32"/>
+          <w:szCs w:val="32"/>
+        </w:rPr>
+        <w:t xml:space="preserve">Test Scenario: </w:t>
+      </w:r>
+      <w:r>
+        <w:rPr>
+          <w:b/>
+          <w:bCs/>
+          <w:sz w:val="32"/>
+          <w:szCs w:val="32"/>
+        </w:rPr>
+        <w:t>Add</w:t>
+      </w:r>
+      <w:r>
+        <w:rPr>
+          <w:b/>
+          <w:bCs/>
+          <w:sz w:val="32"/>
+          <w:szCs w:val="32"/>
+        </w:rPr>
+        <w:t>/</w:t>
+      </w:r>
+      <w:r>
+        <w:rPr>
+          <w:b/>
+          <w:bCs/>
+          <w:sz w:val="32"/>
+          <w:szCs w:val="32"/>
+        </w:rPr>
+        <w:t>Remove Tasks</w:t>
+      </w:r>
+      <w:r>
+        <w:rPr>
+          <w:b/>
+          <w:bCs/>
+          <w:sz w:val="32"/>
+          <w:szCs w:val="32"/>
+        </w:rPr>
+        <w:t xml:space="preserve"> </w:t>
+      </w:r>
+      <w:r>
+        <w:rPr>
+          <w:b/>
+          <w:bCs/>
+          <w:sz w:val="32"/>
+          <w:szCs w:val="32"/>
+        </w:rPr>
+        <w:t>(test_</w:t>
+      </w:r>
+      <w:r>
+        <w:rPr>
+          <w:b/>
+          <w:bCs/>
+          <w:sz w:val="32"/>
+          <w:szCs w:val="32"/>
+        </w:rPr>
+        <w:t>todo</w:t>
+      </w:r>
+      <w:r>
+        <w:rPr>
+          <w:b/>
+          <w:bCs/>
+          <w:sz w:val="32"/>
+          <w:szCs w:val="32"/>
+        </w:rPr>
+        <w:t>.py)</w:t>
+      </w:r>
+    </w:p>
+    <w:tbl>
+      <w:tblPr>
+        <w:tblStyle w:val="TableGrid"/>
+        <w:tblW w:w="10905" w:type="dxa"/>
+        <w:tblInd w:w="-845" w:type="dxa"/>
+        <w:tblLayout w:type="fixed"/>
+        <w:tblLook w:val="04A0" w:firstRow="1" w:lastRow="0" w:firstColumn="1" w:lastColumn="0" w:noHBand="0" w:noVBand="1"/>
+      </w:tblPr>
+      <w:tblGrid>
+        <w:gridCol w:w="1124"/>
+        <w:gridCol w:w="1701"/>
+        <w:gridCol w:w="1984"/>
+        <w:gridCol w:w="2268"/>
+        <w:gridCol w:w="2268"/>
+        <w:gridCol w:w="1560"/>
+      </w:tblGrid>
+      <w:tr>
+        <w:tc>
+          <w:tcPr>
+            <w:tcW w:w="1124" w:type="dxa"/>
+            <w:tcBorders>
+              <w:top w:val="single" w:sz="4" w:space="0" w:color="auto"/>
+              <w:left w:val="single" w:sz="4" w:space="0" w:color="auto"/>
+              <w:bottom w:val="single" w:sz="4" w:space="0" w:color="auto"/>
+              <w:right w:val="single" w:sz="4" w:space="0" w:color="auto"/>
+            </w:tcBorders>
+            <w:hideMark/>
+          </w:tcPr>
+          <w:p>
+            <w:pPr>
+              <w:rPr>
+                <w:b/>
+                <w:bCs/>
+              </w:rPr>
+            </w:pPr>
+            <w:r>
+              <w:t>Test Scenario</w:t>
+            </w:r>
+          </w:p>
+        </w:tc>
+        <w:tc>
+          <w:tcPr>
+            <w:tcW w:w="1701" w:type="dxa"/>
+            <w:tcBorders>
+              <w:top w:val="single" w:sz="4" w:space="0" w:color="auto"/>
+              <w:left w:val="single" w:sz="4" w:space="0" w:color="auto"/>
+              <w:bottom w:val="single" w:sz="4" w:space="0" w:color="auto"/>
+              <w:right w:val="single" w:sz="4" w:space="0" w:color="auto"/>
+            </w:tcBorders>
+            <w:hideMark/>
+          </w:tcPr>
+          <w:p>
+            <w:pPr>
+              <w:jc w:val="center"/>
+              <w:rPr>
+                <w:b/>
+                <w:bCs/>
+              </w:rPr>
+            </w:pPr>
+            <w:r>
+              <w:t>Test Description</w:t>
+            </w:r>
+          </w:p>
+        </w:tc>
+        <w:tc>
+          <w:tcPr>
+            <w:tcW w:w="1984" w:type="dxa"/>
+            <w:tcBorders>
+              <w:top w:val="single" w:sz="4" w:space="0" w:color="auto"/>
+              <w:left w:val="single" w:sz="4" w:space="0" w:color="auto"/>
+              <w:bottom w:val="single" w:sz="4" w:space="0" w:color="auto"/>
+              <w:right w:val="single" w:sz="4" w:space="0" w:color="auto"/>
+            </w:tcBorders>
+            <w:hideMark/>
+          </w:tcPr>
+          <w:p>
+            <w:pPr>
+              <w:jc w:val="center"/>
+              <w:rPr>
+                <w:b/>
+                <w:bCs/>
+              </w:rPr>
+            </w:pPr>
+            <w:r>
+              <w:t>Test Values</w:t>
+            </w:r>
+          </w:p>
+        </w:tc>
+        <w:tc>
+          <w:tcPr>
+            <w:tcW w:w="2268" w:type="dxa"/>
+            <w:tcBorders>
+              <w:top w:val="single" w:sz="4" w:space="0" w:color="auto"/>
+              <w:left w:val="single" w:sz="4" w:space="0" w:color="auto"/>
+              <w:bottom w:val="single" w:sz="4" w:space="0" w:color="auto"/>
+              <w:right w:val="single" w:sz="4" w:space="0" w:color="auto"/>
+            </w:tcBorders>
+            <w:hideMark/>
+          </w:tcPr>
+          <w:p>
+            <w:pPr>
+              <w:jc w:val="center"/>
+              <w:rPr>
+                <w:b/>
+                <w:bCs/>
+              </w:rPr>
+            </w:pPr>
+            <w:r>
+              <w:t>Expected Outcome</w:t>
+            </w:r>
+          </w:p>
+        </w:tc>
+        <w:tc>
+          <w:tcPr>
+            <w:tcW w:w="2268" w:type="dxa"/>
+            <w:tcBorders>
+              <w:top w:val="single" w:sz="4" w:space="0" w:color="auto"/>
+              <w:left w:val="single" w:sz="4" w:space="0" w:color="auto"/>
+              <w:bottom w:val="single" w:sz="4" w:space="0" w:color="auto"/>
+              <w:right w:val="single" w:sz="4" w:space="0" w:color="auto"/>
+            </w:tcBorders>
+            <w:hideMark/>
+          </w:tcPr>
+          <w:p>
+            <w:pPr>
+              <w:jc w:val="center"/>
+              <w:rPr>
+                <w:b/>
+                <w:bCs/>
+              </w:rPr>
+            </w:pPr>
+            <w:r>
+              <w:t>Actual Outcome</w:t>
+            </w:r>
+          </w:p>
+        </w:tc>
+        <w:tc>
+          <w:tcPr>
+            <w:tcW w:w="1560" w:type="dxa"/>
+            <w:tcBorders>
+              <w:top w:val="single" w:sz="4" w:space="0" w:color="auto"/>
+              <w:left w:val="single" w:sz="4" w:space="0" w:color="auto"/>
+              <w:bottom w:val="single" w:sz="4" w:space="0" w:color="auto"/>
+              <w:right w:val="single" w:sz="4" w:space="0" w:color="auto"/>
+            </w:tcBorders>
+            <w:hideMark/>
+          </w:tcPr>
+          <w:p>
+            <w:pPr>
+              <w:rPr>
+                <w:b/>
+                <w:bCs/>
+              </w:rPr>
+            </w:pPr>
+            <w:r>
+              <w:t>Justification</w:t>
+            </w:r>
+          </w:p>
+        </w:tc>
+      </w:tr>
+      <w:tr>
+        <w:tc>
+          <w:tcPr>
+            <w:tcW w:w="1124" w:type="dxa"/>
+            <w:tcBorders>
+              <w:top w:val="single" w:sz="4" w:space="0" w:color="auto"/>
+              <w:left w:val="single" w:sz="4" w:space="0" w:color="auto"/>
+              <w:bottom w:val="single" w:sz="4" w:space="0" w:color="auto"/>
+              <w:right w:val="single" w:sz="4" w:space="0" w:color="auto"/>
+            </w:tcBorders>
+          </w:tcPr>
+          <w:p>
+            <w:r>
+              <w:t>1</w:t>
+            </w:r>
+          </w:p>
+        </w:tc>
+        <w:tc>
+          <w:tcPr>
+            <w:tcW w:w="1701" w:type="dxa"/>
+            <w:tcBorders>
+              <w:top w:val="single" w:sz="4" w:space="0" w:color="auto"/>
+              <w:left w:val="single" w:sz="4" w:space="0" w:color="auto"/>
+              <w:bottom w:val="single" w:sz="4" w:space="0" w:color="auto"/>
+              <w:right w:val="single" w:sz="4" w:space="0" w:color="auto"/>
+            </w:tcBorders>
+          </w:tcPr>
+          <w:p>
+            <w:r>
+              <w:t>Test website able to direct to login website</w:t>
+            </w:r>
+          </w:p>
+        </w:tc>
+        <w:tc>
+          <w:tcPr>
+            <w:tcW w:w="1984" w:type="dxa"/>
+            <w:tcBorders>
+              <w:top w:val="single" w:sz="4" w:space="0" w:color="auto"/>
+              <w:left w:val="single" w:sz="4" w:space="0" w:color="auto"/>
+              <w:bottom w:val="single" w:sz="4" w:space="0" w:color="auto"/>
+              <w:right w:val="single" w:sz="4" w:space="0" w:color="auto"/>
+            </w:tcBorders>
+          </w:tcPr>
+          <w:p>
+            <w:r>
+              <w:t xml:space="preserve">url: </w:t>
+            </w:r>
+            <w:r>
+              <w:t>http://localhost:8000/todo/</w:t>
+            </w:r>
+          </w:p>
+        </w:tc>
+        <w:tc>
+          <w:tcPr>
+            <w:tcW w:w="2268" w:type="dxa"/>
+            <w:tcBorders>
+              <w:top w:val="single" w:sz="4" w:space="0" w:color="auto"/>
+              <w:left w:val="single" w:sz="4" w:space="0" w:color="auto"/>
+              <w:bottom w:val="single" w:sz="4" w:space="0" w:color="auto"/>
+              <w:right w:val="single" w:sz="4" w:space="0" w:color="auto"/>
+            </w:tcBorders>
+          </w:tcPr>
+          <w:p>
+            <w:r>
+              <w:t>Direct to</w:t>
+            </w:r>
+          </w:p>
+          <w:p>
+            <w:r>
+              <w:t>http://localhost:8000/todo/</w:t>
+            </w:r>
+          </w:p>
+        </w:tc>
+        <w:tc>
+          <w:tcPr>
+            <w:tcW w:w="2268" w:type="dxa"/>
+            <w:tcBorders>
+              <w:top w:val="single" w:sz="4" w:space="0" w:color="auto"/>
+              <w:left w:val="single" w:sz="4" w:space="0" w:color="auto"/>
+              <w:bottom w:val="single" w:sz="4" w:space="0" w:color="auto"/>
+              <w:right w:val="single" w:sz="4" w:space="0" w:color="auto"/>
+            </w:tcBorders>
+          </w:tcPr>
+          <w:p>
+            <w:r>
+              <w:t>Direct to</w:t>
+            </w:r>
+          </w:p>
+          <w:p>
+            <w:r>
+              <w:t>http://localhost:8000/todo/</w:t>
+            </w:r>
+          </w:p>
+        </w:tc>
+        <w:tc>
+          <w:tcPr>
+            <w:tcW w:w="1560" w:type="dxa"/>
+            <w:tcBorders>
+              <w:top w:val="single" w:sz="4" w:space="0" w:color="auto"/>
+              <w:left w:val="single" w:sz="4" w:space="0" w:color="auto"/>
+              <w:bottom w:val="single" w:sz="4" w:space="0" w:color="auto"/>
+              <w:right w:val="single" w:sz="4" w:space="0" w:color="auto"/>
+            </w:tcBorders>
+          </w:tcPr>
+          <w:p/>
+        </w:tc>
+      </w:tr>
+      <w:tr>
+        <w:tc>
+          <w:tcPr>
+            <w:tcW w:w="1124" w:type="dxa"/>
+            <w:tcBorders>
+              <w:top w:val="single" w:sz="4" w:space="0" w:color="auto"/>
+              <w:left w:val="single" w:sz="4" w:space="0" w:color="auto"/>
+              <w:bottom w:val="single" w:sz="4" w:space="0" w:color="auto"/>
+              <w:right w:val="single" w:sz="4" w:space="0" w:color="auto"/>
+            </w:tcBorders>
+          </w:tcPr>
+          <w:p>
+            <w:r>
+              <w:t>2</w:t>
+            </w:r>
+          </w:p>
+        </w:tc>
+        <w:tc>
+          <w:tcPr>
+            <w:tcW w:w="1701" w:type="dxa"/>
+            <w:tcBorders>
+              <w:top w:val="single" w:sz="4" w:space="0" w:color="auto"/>
+              <w:left w:val="single" w:sz="4" w:space="0" w:color="auto"/>
+              <w:bottom w:val="single" w:sz="4" w:space="0" w:color="auto"/>
+              <w:right w:val="single" w:sz="4" w:space="0" w:color="auto"/>
+            </w:tcBorders>
+          </w:tcPr>
+          <w:p>
+            <w:r>
+              <w:t>User fill up the text box and press the add button</w:t>
+            </w:r>
+          </w:p>
+        </w:tc>
+        <w:tc>
+          <w:tcPr>
+            <w:tcW w:w="1984" w:type="dxa"/>
+            <w:tcBorders>
+              <w:top w:val="single" w:sz="4" w:space="0" w:color="auto"/>
+              <w:left w:val="single" w:sz="4" w:space="0" w:color="auto"/>
+              <w:bottom w:val="single" w:sz="4" w:space="0" w:color="auto"/>
+              <w:right w:val="single" w:sz="4" w:space="0" w:color="auto"/>
+            </w:tcBorders>
+          </w:tcPr>
+          <w:p>
+            <w:r>
+              <w:t>Textbox: Watch anime</w:t>
+            </w:r>
+          </w:p>
+        </w:tc>
+        <w:tc>
+          <w:tcPr>
+            <w:tcW w:w="2268" w:type="dxa"/>
+            <w:tcBorders>
+              <w:top w:val="single" w:sz="4" w:space="0" w:color="auto"/>
+              <w:left w:val="single" w:sz="4" w:space="0" w:color="auto"/>
+              <w:bottom w:val="single" w:sz="4" w:space="0" w:color="auto"/>
+              <w:right w:val="single" w:sz="4" w:space="0" w:color="auto"/>
+            </w:tcBorders>
+          </w:tcPr>
+          <w:p>
+            <w:r>
+              <w:t xml:space="preserve">Add tasks successfully displayed on the </w:t>
+            </w:r>
+            <w:proofErr w:type="spellStart"/>
+            <w:r>
+              <w:t>Todo</w:t>
+            </w:r>
+            <w:proofErr w:type="spellEnd"/>
+            <w:r>
+              <w:t xml:space="preserve"> pages</w:t>
+            </w:r>
+          </w:p>
+        </w:tc>
+        <w:tc>
+          <w:tcPr>
+            <w:tcW w:w="2268" w:type="dxa"/>
+            <w:tcBorders>
+              <w:top w:val="single" w:sz="4" w:space="0" w:color="auto"/>
+              <w:left w:val="single" w:sz="4" w:space="0" w:color="auto"/>
+              <w:bottom w:val="single" w:sz="4" w:space="0" w:color="auto"/>
+              <w:right w:val="single" w:sz="4" w:space="0" w:color="auto"/>
+            </w:tcBorders>
+          </w:tcPr>
+          <w:p>
+            <w:r>
+              <w:t xml:space="preserve">Add tasks successfully displayed on the </w:t>
+            </w:r>
+            <w:proofErr w:type="spellStart"/>
+            <w:r>
+              <w:t>t</w:t>
+            </w:r>
+            <w:r>
+              <w:t>odo</w:t>
+            </w:r>
+            <w:proofErr w:type="spellEnd"/>
+            <w:r>
+              <w:t xml:space="preserve"> pages</w:t>
+            </w:r>
+          </w:p>
+        </w:tc>
+        <w:tc>
+          <w:tcPr>
+            <w:tcW w:w="1560" w:type="dxa"/>
+            <w:tcBorders>
+              <w:top w:val="single" w:sz="4" w:space="0" w:color="auto"/>
+              <w:left w:val="single" w:sz="4" w:space="0" w:color="auto"/>
+              <w:bottom w:val="single" w:sz="4" w:space="0" w:color="auto"/>
+              <w:right w:val="single" w:sz="4" w:space="0" w:color="auto"/>
+            </w:tcBorders>
+          </w:tcPr>
+          <w:p/>
+        </w:tc>
+      </w:tr>
+      <w:tr>
+        <w:tc>
+          <w:tcPr>
+            <w:tcW w:w="1124" w:type="dxa"/>
+            <w:tcBorders>
+              <w:top w:val="single" w:sz="4" w:space="0" w:color="auto"/>
+              <w:left w:val="single" w:sz="4" w:space="0" w:color="auto"/>
+              <w:bottom w:val="single" w:sz="4" w:space="0" w:color="auto"/>
+              <w:right w:val="single" w:sz="4" w:space="0" w:color="auto"/>
+            </w:tcBorders>
+          </w:tcPr>
+          <w:p>
+            <w:r>
+              <w:t>3</w:t>
+            </w:r>
+          </w:p>
+        </w:tc>
+        <w:tc>
+          <w:tcPr>
+            <w:tcW w:w="1701" w:type="dxa"/>
+            <w:tcBorders>
+              <w:top w:val="single" w:sz="4" w:space="0" w:color="auto"/>
+              <w:left w:val="single" w:sz="4" w:space="0" w:color="auto"/>
+              <w:bottom w:val="single" w:sz="4" w:space="0" w:color="auto"/>
+              <w:right w:val="single" w:sz="4" w:space="0" w:color="auto"/>
+            </w:tcBorders>
+          </w:tcPr>
+          <w:p>
+            <w:r>
+              <w:t xml:space="preserve">User press the delete button on </w:t>
+            </w:r>
+            <w:r>
+              <w:t>first</w:t>
+            </w:r>
+            <w:r>
+              <w:t xml:space="preserve"> task</w:t>
+            </w:r>
+          </w:p>
+        </w:tc>
+        <w:tc>
+          <w:tcPr>
+            <w:tcW w:w="1984" w:type="dxa"/>
+            <w:tcBorders>
+              <w:top w:val="single" w:sz="4" w:space="0" w:color="auto"/>
+              <w:left w:val="single" w:sz="4" w:space="0" w:color="auto"/>
+              <w:bottom w:val="single" w:sz="4" w:space="0" w:color="auto"/>
+              <w:right w:val="single" w:sz="4" w:space="0" w:color="auto"/>
+            </w:tcBorders>
+          </w:tcPr>
+          <w:p>
+            <w:r>
+              <w:t>Click the delete button on first task</w:t>
+            </w:r>
+          </w:p>
+        </w:tc>
+        <w:tc>
+          <w:tcPr>
+            <w:tcW w:w="2268" w:type="dxa"/>
+            <w:tcBorders>
+              <w:top w:val="single" w:sz="4" w:space="0" w:color="auto"/>
+              <w:left w:val="single" w:sz="4" w:space="0" w:color="auto"/>
+              <w:bottom w:val="single" w:sz="4" w:space="0" w:color="auto"/>
+              <w:right w:val="single" w:sz="4" w:space="0" w:color="auto"/>
+            </w:tcBorders>
+          </w:tcPr>
+          <w:p>
+            <w:r>
+              <w:t xml:space="preserve">First task deleted on </w:t>
+            </w:r>
+            <w:bookmarkStart w:id="0" w:name="_GoBack"/>
+            <w:bookmarkEnd w:id="0"/>
+            <w:proofErr w:type="spellStart"/>
+            <w:r>
+              <w:t>todo</w:t>
+            </w:r>
+            <w:proofErr w:type="spellEnd"/>
+            <w:r>
+              <w:t xml:space="preserve"> webpage</w:t>
+            </w:r>
+          </w:p>
+        </w:tc>
+        <w:tc>
+          <w:tcPr>
+            <w:tcW w:w="2268" w:type="dxa"/>
+            <w:tcBorders>
+              <w:top w:val="single" w:sz="4" w:space="0" w:color="auto"/>
+              <w:left w:val="single" w:sz="4" w:space="0" w:color="auto"/>
+              <w:bottom w:val="single" w:sz="4" w:space="0" w:color="auto"/>
+              <w:right w:val="single" w:sz="4" w:space="0" w:color="auto"/>
+            </w:tcBorders>
+          </w:tcPr>
+          <w:p>
+            <w:r>
+              <w:t xml:space="preserve">First task deleted on </w:t>
+            </w:r>
+            <w:proofErr w:type="spellStart"/>
+            <w:r>
+              <w:t>todo</w:t>
+            </w:r>
+            <w:proofErr w:type="spellEnd"/>
+            <w:r>
+              <w:t xml:space="preserve"> webpage</w:t>
+            </w:r>
+          </w:p>
+        </w:tc>
+        <w:tc>
+          <w:tcPr>
+            <w:tcW w:w="1560" w:type="dxa"/>
+            <w:tcBorders>
+              <w:top w:val="single" w:sz="4" w:space="0" w:color="auto"/>
+              <w:left w:val="single" w:sz="4" w:space="0" w:color="auto"/>
+              <w:bottom w:val="single" w:sz="4" w:space="0" w:color="auto"/>
+              <w:right w:val="single" w:sz="4" w:space="0" w:color="auto"/>
+            </w:tcBorders>
+          </w:tcPr>
+          <w:p/>
+        </w:tc>
+      </w:tr>
+      <w:tr>
+        <w:tc>
+          <w:tcPr>
+            <w:tcW w:w="1124" w:type="dxa"/>
+            <w:tcBorders>
+              <w:top w:val="single" w:sz="4" w:space="0" w:color="auto"/>
+              <w:left w:val="single" w:sz="4" w:space="0" w:color="auto"/>
+              <w:bottom w:val="single" w:sz="4" w:space="0" w:color="auto"/>
+              <w:right w:val="single" w:sz="4" w:space="0" w:color="auto"/>
+            </w:tcBorders>
+          </w:tcPr>
+          <w:p>
+            <w:r>
+              <w:t>4</w:t>
+            </w:r>
+          </w:p>
+        </w:tc>
+        <w:tc>
+          <w:tcPr>
+            <w:tcW w:w="1701" w:type="dxa"/>
+            <w:tcBorders>
+              <w:top w:val="single" w:sz="4" w:space="0" w:color="auto"/>
+              <w:left w:val="single" w:sz="4" w:space="0" w:color="auto"/>
+              <w:bottom w:val="single" w:sz="4" w:space="0" w:color="auto"/>
+              <w:right w:val="single" w:sz="4" w:space="0" w:color="auto"/>
+            </w:tcBorders>
+          </w:tcPr>
+          <w:p>
+            <w:r>
+              <w:t>User didn’t fill in the textbox and press “add” button</w:t>
+            </w:r>
+          </w:p>
+        </w:tc>
+        <w:tc>
+          <w:tcPr>
+            <w:tcW w:w="1984" w:type="dxa"/>
+            <w:tcBorders>
+              <w:top w:val="single" w:sz="4" w:space="0" w:color="auto"/>
+              <w:left w:val="single" w:sz="4" w:space="0" w:color="auto"/>
+              <w:bottom w:val="single" w:sz="4" w:space="0" w:color="auto"/>
+              <w:right w:val="single" w:sz="4" w:space="0" w:color="auto"/>
+            </w:tcBorders>
+          </w:tcPr>
+          <w:p>
+            <w:r>
+              <w:t>Textbox:””</w:t>
+            </w:r>
+          </w:p>
+        </w:tc>
+        <w:tc>
+          <w:tcPr>
+            <w:tcW w:w="2268" w:type="dxa"/>
+            <w:tcBorders>
+              <w:top w:val="single" w:sz="4" w:space="0" w:color="auto"/>
+              <w:left w:val="single" w:sz="4" w:space="0" w:color="auto"/>
+              <w:bottom w:val="single" w:sz="4" w:space="0" w:color="auto"/>
+              <w:right w:val="single" w:sz="4" w:space="0" w:color="auto"/>
+            </w:tcBorders>
+          </w:tcPr>
+          <w:p>
+            <w:r>
+              <w:t>Display popup error message on textbox “Please fill out this field”</w:t>
+            </w:r>
+          </w:p>
+        </w:tc>
+        <w:tc>
+          <w:tcPr>
+            <w:tcW w:w="2268" w:type="dxa"/>
+            <w:tcBorders>
+              <w:top w:val="single" w:sz="4" w:space="0" w:color="auto"/>
+              <w:left w:val="single" w:sz="4" w:space="0" w:color="auto"/>
+              <w:bottom w:val="single" w:sz="4" w:space="0" w:color="auto"/>
+              <w:right w:val="single" w:sz="4" w:space="0" w:color="auto"/>
+            </w:tcBorders>
+          </w:tcPr>
+          <w:p>
+            <w:r>
+              <w:t>Display popup error message on textbox “Please fill out this field”</w:t>
+            </w:r>
+          </w:p>
+        </w:tc>
+        <w:tc>
+          <w:tcPr>
+            <w:tcW w:w="1560" w:type="dxa"/>
+            <w:tcBorders>
+              <w:top w:val="single" w:sz="4" w:space="0" w:color="auto"/>
+              <w:left w:val="single" w:sz="4" w:space="0" w:color="auto"/>
+              <w:bottom w:val="single" w:sz="4" w:space="0" w:color="auto"/>
+              <w:right w:val="single" w:sz="4" w:space="0" w:color="auto"/>
+            </w:tcBorders>
+          </w:tcPr>
+          <w:p>
+            <w:r>
+              <w:t>User did not fill in the textbox as required and it failed to add task</w:t>
+            </w:r>
+          </w:p>
+        </w:tc>
+      </w:tr>
+    </w:tbl>
+    <w:p>
+      <w:pPr>
+        <w:rPr>
+          <w:b/>
+          <w:bCs/>
+          <w:sz w:val="32"/>
+          <w:szCs w:val="32"/>
+        </w:rPr>
+      </w:pPr>
+    </w:p>
     <w:sectPr>
       <w:pgSz w:w="11906" w:h="16838"/>
       <w:pgMar w:top="1440" w:right="1440" w:bottom="1440" w:left="1440" w:header="708" w:footer="708" w:gutter="0"/>

</xml_diff>

<commit_message>
test_case on todoHistory and teamContribution complete
Include unit tests too
</commit_message>
<xml_diff>
--- a/developer testcase/test_case.docx
+++ b/developer testcase/test_case.docx
@@ -19,7 +19,25 @@
           <w:sz w:val="32"/>
           <w:szCs w:val="32"/>
         </w:rPr>
-        <w:t>Test Scenario: Sign up new user</w:t>
+        <w:t xml:space="preserve">Test </w:t>
+      </w:r>
+      <w:r>
+        <w:rPr>
+          <w:b/>
+          <w:bCs/>
+          <w:sz w:val="32"/>
+          <w:szCs w:val="32"/>
+        </w:rPr>
+        <w:t>Case</w:t>
+      </w:r>
+      <w:r>
+        <w:rPr>
+          <w:b/>
+          <w:bCs/>
+          <w:sz w:val="32"/>
+          <w:szCs w:val="32"/>
+        </w:rPr>
+        <w:t>: Sign up new user</w:t>
       </w:r>
       <w:r>
         <w:rPr>
@@ -1593,7 +1611,25 @@
           <w:sz w:val="32"/>
           <w:szCs w:val="32"/>
         </w:rPr>
-        <w:t xml:space="preserve">Test Scenario: </w:t>
+        <w:t xml:space="preserve">Test </w:t>
+      </w:r>
+      <w:r>
+        <w:rPr>
+          <w:b/>
+          <w:bCs/>
+          <w:sz w:val="32"/>
+          <w:szCs w:val="32"/>
+        </w:rPr>
+        <w:t>Case</w:t>
+      </w:r>
+      <w:r>
+        <w:rPr>
+          <w:b/>
+          <w:bCs/>
+          <w:sz w:val="32"/>
+          <w:szCs w:val="32"/>
+        </w:rPr>
+        <w:t xml:space="preserve">: </w:t>
       </w:r>
       <w:r>
         <w:rPr>
@@ -1841,16 +1877,7 @@
           </w:tcPr>
           <w:p>
             <w:r>
-              <w:t xml:space="preserve">Test website able to direct to </w:t>
-            </w:r>
-            <w:r>
-              <w:t>login</w:t>
-            </w:r>
-            <w:r>
-              <w:t xml:space="preserve"> web</w:t>
-            </w:r>
-            <w:r>
-              <w:t>site</w:t>
+              <w:t>Test website able to direct to login website</w:t>
             </w:r>
           </w:p>
         </w:tc>
@@ -2236,10 +2263,7 @@
             </w:r>
             <w:proofErr w:type="spellEnd"/>
             <w:r>
-              <w:t xml:space="preserve"> history</w:t>
-            </w:r>
-            <w:r>
-              <w:t xml:space="preserve"> website</w:t>
+              <w:t xml:space="preserve"> history website</w:t>
             </w:r>
           </w:p>
         </w:tc>
@@ -2355,13 +2379,7 @@
           </w:tcPr>
           <w:p>
             <w:r>
-              <w:t xml:space="preserve">Test website able to direct to </w:t>
-            </w:r>
-            <w:r>
-              <w:t>team contribution</w:t>
-            </w:r>
-            <w:r>
-              <w:t xml:space="preserve"> website</w:t>
+              <w:t>Test website able to direct to team contribution website</w:t>
             </w:r>
           </w:p>
         </w:tc>
@@ -2449,7 +2467,6 @@
         </w:tc>
       </w:tr>
     </w:tbl>
-    <w:p/>
     <w:p/>
     <w:p/>
     <w:p/>
@@ -2480,7 +2497,26 @@
           <w:sz w:val="32"/>
           <w:szCs w:val="32"/>
         </w:rPr>
-        <w:t xml:space="preserve">Test Scenario: </w:t>
+        <w:lastRenderedPageBreak/>
+        <w:t xml:space="preserve">Test </w:t>
+      </w:r>
+      <w:r>
+        <w:rPr>
+          <w:b/>
+          <w:bCs/>
+          <w:sz w:val="32"/>
+          <w:szCs w:val="32"/>
+        </w:rPr>
+        <w:t>Case</w:t>
+      </w:r>
+      <w:r>
+        <w:rPr>
+          <w:b/>
+          <w:bCs/>
+          <w:sz w:val="32"/>
+          <w:szCs w:val="32"/>
+        </w:rPr>
+        <w:t xml:space="preserve">: </w:t>
       </w:r>
       <w:r>
         <w:rPr>
@@ -2546,6 +2582,17 @@
         <w:t>.py)</w:t>
       </w:r>
     </w:p>
+    <w:p>
+      <w:pPr>
+        <w:jc w:val="center"/>
+        <w:rPr>
+          <w:b/>
+          <w:bCs/>
+          <w:sz w:val="32"/>
+          <w:szCs w:val="32"/>
+        </w:rPr>
+      </w:pPr>
+    </w:p>
     <w:tbl>
       <w:tblPr>
         <w:tblStyle w:val="TableGrid"/>
@@ -2995,8 +3042,6 @@
             <w:r>
               <w:t xml:space="preserve">First task deleted on </w:t>
             </w:r>
-            <w:bookmarkStart w:id="0" w:name="_GoBack"/>
-            <w:bookmarkEnd w:id="0"/>
             <w:proofErr w:type="spellStart"/>
             <w:r>
               <w:t>todo</w:t>
@@ -3138,6 +3183,1164 @@
           <w:p>
             <w:r>
               <w:t>User did not fill in the textbox as required and it failed to add task</w:t>
+            </w:r>
+          </w:p>
+        </w:tc>
+      </w:tr>
+    </w:tbl>
+    <w:p>
+      <w:pPr>
+        <w:jc w:val="center"/>
+        <w:rPr>
+          <w:b/>
+          <w:bCs/>
+          <w:sz w:val="32"/>
+          <w:szCs w:val="32"/>
+        </w:rPr>
+      </w:pPr>
+    </w:p>
+    <w:p>
+      <w:pPr>
+        <w:jc w:val="center"/>
+        <w:rPr>
+          <w:b/>
+          <w:bCs/>
+          <w:sz w:val="32"/>
+          <w:szCs w:val="32"/>
+        </w:rPr>
+      </w:pPr>
+      <w:r>
+        <w:rPr>
+          <w:b/>
+          <w:bCs/>
+          <w:sz w:val="32"/>
+          <w:szCs w:val="32"/>
+        </w:rPr>
+        <w:t xml:space="preserve">Test </w:t>
+      </w:r>
+      <w:r>
+        <w:rPr>
+          <w:b/>
+          <w:bCs/>
+          <w:sz w:val="32"/>
+          <w:szCs w:val="32"/>
+        </w:rPr>
+        <w:t>Case</w:t>
+      </w:r>
+      <w:r>
+        <w:rPr>
+          <w:b/>
+          <w:bCs/>
+          <w:sz w:val="32"/>
+          <w:szCs w:val="32"/>
+        </w:rPr>
+        <w:t xml:space="preserve">: </w:t>
+      </w:r>
+      <w:r>
+        <w:rPr>
+          <w:b/>
+          <w:bCs/>
+          <w:sz w:val="32"/>
+          <w:szCs w:val="32"/>
+        </w:rPr>
+        <w:t>View History of all to do items added/deleted</w:t>
+      </w:r>
+      <w:r>
+        <w:rPr>
+          <w:b/>
+          <w:bCs/>
+          <w:sz w:val="32"/>
+          <w:szCs w:val="32"/>
+        </w:rPr>
+        <w:t xml:space="preserve"> </w:t>
+      </w:r>
+      <w:r>
+        <w:rPr>
+          <w:b/>
+          <w:bCs/>
+          <w:sz w:val="32"/>
+          <w:szCs w:val="32"/>
+        </w:rPr>
+        <w:t>(test_</w:t>
+      </w:r>
+      <w:r>
+        <w:rPr>
+          <w:b/>
+          <w:bCs/>
+          <w:sz w:val="32"/>
+          <w:szCs w:val="32"/>
+        </w:rPr>
+        <w:t>todo</w:t>
+      </w:r>
+      <w:r>
+        <w:rPr>
+          <w:b/>
+          <w:bCs/>
+          <w:sz w:val="32"/>
+          <w:szCs w:val="32"/>
+        </w:rPr>
+        <w:t>History</w:t>
+      </w:r>
+      <w:r>
+        <w:rPr>
+          <w:b/>
+          <w:bCs/>
+          <w:sz w:val="32"/>
+          <w:szCs w:val="32"/>
+        </w:rPr>
+        <w:t>.py)</w:t>
+      </w:r>
+    </w:p>
+    <w:p>
+      <w:pPr>
+        <w:jc w:val="center"/>
+        <w:rPr>
+          <w:b/>
+          <w:bCs/>
+          <w:sz w:val="32"/>
+          <w:szCs w:val="32"/>
+        </w:rPr>
+      </w:pPr>
+    </w:p>
+    <w:tbl>
+      <w:tblPr>
+        <w:tblStyle w:val="TableGrid"/>
+        <w:tblW w:w="10905" w:type="dxa"/>
+        <w:tblInd w:w="-845" w:type="dxa"/>
+        <w:tblLayout w:type="fixed"/>
+        <w:tblLook w:val="04A0" w:firstRow="1" w:lastRow="0" w:firstColumn="1" w:lastColumn="0" w:noHBand="0" w:noVBand="1"/>
+      </w:tblPr>
+      <w:tblGrid>
+        <w:gridCol w:w="1124"/>
+        <w:gridCol w:w="1701"/>
+        <w:gridCol w:w="1984"/>
+        <w:gridCol w:w="2268"/>
+        <w:gridCol w:w="2268"/>
+        <w:gridCol w:w="1560"/>
+      </w:tblGrid>
+      <w:tr>
+        <w:tc>
+          <w:tcPr>
+            <w:tcW w:w="1124" w:type="dxa"/>
+            <w:tcBorders>
+              <w:top w:val="single" w:sz="4" w:space="0" w:color="auto"/>
+              <w:left w:val="single" w:sz="4" w:space="0" w:color="auto"/>
+              <w:bottom w:val="single" w:sz="4" w:space="0" w:color="auto"/>
+              <w:right w:val="single" w:sz="4" w:space="0" w:color="auto"/>
+            </w:tcBorders>
+            <w:hideMark/>
+          </w:tcPr>
+          <w:p>
+            <w:pPr>
+              <w:rPr>
+                <w:b/>
+                <w:bCs/>
+              </w:rPr>
+            </w:pPr>
+            <w:r>
+              <w:t>Test Scenario</w:t>
+            </w:r>
+          </w:p>
+        </w:tc>
+        <w:tc>
+          <w:tcPr>
+            <w:tcW w:w="1701" w:type="dxa"/>
+            <w:tcBorders>
+              <w:top w:val="single" w:sz="4" w:space="0" w:color="auto"/>
+              <w:left w:val="single" w:sz="4" w:space="0" w:color="auto"/>
+              <w:bottom w:val="single" w:sz="4" w:space="0" w:color="auto"/>
+              <w:right w:val="single" w:sz="4" w:space="0" w:color="auto"/>
+            </w:tcBorders>
+            <w:hideMark/>
+          </w:tcPr>
+          <w:p>
+            <w:pPr>
+              <w:jc w:val="center"/>
+              <w:rPr>
+                <w:b/>
+                <w:bCs/>
+              </w:rPr>
+            </w:pPr>
+            <w:r>
+              <w:t>Test Description</w:t>
+            </w:r>
+          </w:p>
+        </w:tc>
+        <w:tc>
+          <w:tcPr>
+            <w:tcW w:w="1984" w:type="dxa"/>
+            <w:tcBorders>
+              <w:top w:val="single" w:sz="4" w:space="0" w:color="auto"/>
+              <w:left w:val="single" w:sz="4" w:space="0" w:color="auto"/>
+              <w:bottom w:val="single" w:sz="4" w:space="0" w:color="auto"/>
+              <w:right w:val="single" w:sz="4" w:space="0" w:color="auto"/>
+            </w:tcBorders>
+            <w:hideMark/>
+          </w:tcPr>
+          <w:p>
+            <w:pPr>
+              <w:jc w:val="center"/>
+              <w:rPr>
+                <w:b/>
+                <w:bCs/>
+              </w:rPr>
+            </w:pPr>
+            <w:r>
+              <w:t>Test Values</w:t>
+            </w:r>
+          </w:p>
+        </w:tc>
+        <w:tc>
+          <w:tcPr>
+            <w:tcW w:w="2268" w:type="dxa"/>
+            <w:tcBorders>
+              <w:top w:val="single" w:sz="4" w:space="0" w:color="auto"/>
+              <w:left w:val="single" w:sz="4" w:space="0" w:color="auto"/>
+              <w:bottom w:val="single" w:sz="4" w:space="0" w:color="auto"/>
+              <w:right w:val="single" w:sz="4" w:space="0" w:color="auto"/>
+            </w:tcBorders>
+            <w:hideMark/>
+          </w:tcPr>
+          <w:p>
+            <w:pPr>
+              <w:jc w:val="center"/>
+              <w:rPr>
+                <w:b/>
+                <w:bCs/>
+              </w:rPr>
+            </w:pPr>
+            <w:r>
+              <w:t>Expected Outcome</w:t>
+            </w:r>
+          </w:p>
+        </w:tc>
+        <w:tc>
+          <w:tcPr>
+            <w:tcW w:w="2268" w:type="dxa"/>
+            <w:tcBorders>
+              <w:top w:val="single" w:sz="4" w:space="0" w:color="auto"/>
+              <w:left w:val="single" w:sz="4" w:space="0" w:color="auto"/>
+              <w:bottom w:val="single" w:sz="4" w:space="0" w:color="auto"/>
+              <w:right w:val="single" w:sz="4" w:space="0" w:color="auto"/>
+            </w:tcBorders>
+            <w:hideMark/>
+          </w:tcPr>
+          <w:p>
+            <w:pPr>
+              <w:jc w:val="center"/>
+              <w:rPr>
+                <w:b/>
+                <w:bCs/>
+              </w:rPr>
+            </w:pPr>
+            <w:r>
+              <w:t>Actual Outcome</w:t>
+            </w:r>
+          </w:p>
+        </w:tc>
+        <w:tc>
+          <w:tcPr>
+            <w:tcW w:w="1560" w:type="dxa"/>
+            <w:tcBorders>
+              <w:top w:val="single" w:sz="4" w:space="0" w:color="auto"/>
+              <w:left w:val="single" w:sz="4" w:space="0" w:color="auto"/>
+              <w:bottom w:val="single" w:sz="4" w:space="0" w:color="auto"/>
+              <w:right w:val="single" w:sz="4" w:space="0" w:color="auto"/>
+            </w:tcBorders>
+            <w:hideMark/>
+          </w:tcPr>
+          <w:p>
+            <w:pPr>
+              <w:rPr>
+                <w:b/>
+                <w:bCs/>
+              </w:rPr>
+            </w:pPr>
+            <w:r>
+              <w:t>Justification</w:t>
+            </w:r>
+          </w:p>
+        </w:tc>
+      </w:tr>
+      <w:tr>
+        <w:tc>
+          <w:tcPr>
+            <w:tcW w:w="1124" w:type="dxa"/>
+            <w:tcBorders>
+              <w:top w:val="single" w:sz="4" w:space="0" w:color="auto"/>
+              <w:left w:val="single" w:sz="4" w:space="0" w:color="auto"/>
+              <w:bottom w:val="single" w:sz="4" w:space="0" w:color="auto"/>
+              <w:right w:val="single" w:sz="4" w:space="0" w:color="auto"/>
+            </w:tcBorders>
+          </w:tcPr>
+          <w:p>
+            <w:r>
+              <w:t>1</w:t>
+            </w:r>
+          </w:p>
+        </w:tc>
+        <w:tc>
+          <w:tcPr>
+            <w:tcW w:w="1701" w:type="dxa"/>
+            <w:tcBorders>
+              <w:top w:val="single" w:sz="4" w:space="0" w:color="auto"/>
+              <w:left w:val="single" w:sz="4" w:space="0" w:color="auto"/>
+              <w:bottom w:val="single" w:sz="4" w:space="0" w:color="auto"/>
+              <w:right w:val="single" w:sz="4" w:space="0" w:color="auto"/>
+            </w:tcBorders>
+          </w:tcPr>
+          <w:p>
+            <w:r>
+              <w:t xml:space="preserve">Test website able to direct to </w:t>
+            </w:r>
+            <w:proofErr w:type="spellStart"/>
+            <w:r>
+              <w:t>todo</w:t>
+            </w:r>
+            <w:proofErr w:type="spellEnd"/>
+            <w:r>
+              <w:t xml:space="preserve"> history</w:t>
+            </w:r>
+            <w:r>
+              <w:t xml:space="preserve"> website</w:t>
+            </w:r>
+            <w:r>
+              <w:t xml:space="preserve"> and view the content of it</w:t>
+            </w:r>
+            <w:r>
+              <w:t xml:space="preserve"> after login</w:t>
+            </w:r>
+            <w:r>
+              <w:t>.</w:t>
+            </w:r>
+          </w:p>
+        </w:tc>
+        <w:tc>
+          <w:tcPr>
+            <w:tcW w:w="1984" w:type="dxa"/>
+            <w:tcBorders>
+              <w:top w:val="single" w:sz="4" w:space="0" w:color="auto"/>
+              <w:left w:val="single" w:sz="4" w:space="0" w:color="auto"/>
+              <w:bottom w:val="single" w:sz="4" w:space="0" w:color="auto"/>
+              <w:right w:val="single" w:sz="4" w:space="0" w:color="auto"/>
+            </w:tcBorders>
+          </w:tcPr>
+          <w:p>
+            <w:r>
+              <w:t xml:space="preserve">url: </w:t>
+            </w:r>
+            <w:r>
+              <w:t>http://localhost:8000/todo/history/</w:t>
+            </w:r>
+          </w:p>
+        </w:tc>
+        <w:tc>
+          <w:tcPr>
+            <w:tcW w:w="2268" w:type="dxa"/>
+            <w:tcBorders>
+              <w:top w:val="single" w:sz="4" w:space="0" w:color="auto"/>
+              <w:left w:val="single" w:sz="4" w:space="0" w:color="auto"/>
+              <w:bottom w:val="single" w:sz="4" w:space="0" w:color="auto"/>
+              <w:right w:val="single" w:sz="4" w:space="0" w:color="auto"/>
+            </w:tcBorders>
+          </w:tcPr>
+          <w:p>
+            <w:r>
+              <w:t>Direct to</w:t>
+            </w:r>
+          </w:p>
+          <w:p>
+            <w:hyperlink r:id="rId5" w:history="1">
+              <w:r>
+                <w:rPr>
+                  <w:rStyle w:val="Hyperlink"/>
+                </w:rPr>
+                <w:t>http://localhost:8000/todo/history/</w:t>
+              </w:r>
+            </w:hyperlink>
+          </w:p>
+          <w:p/>
+          <w:p>
+            <w:r>
+              <w:t>Display History of all To Do items added and deleted.</w:t>
+            </w:r>
+          </w:p>
+        </w:tc>
+        <w:tc>
+          <w:tcPr>
+            <w:tcW w:w="2268" w:type="dxa"/>
+            <w:tcBorders>
+              <w:top w:val="single" w:sz="4" w:space="0" w:color="auto"/>
+              <w:left w:val="single" w:sz="4" w:space="0" w:color="auto"/>
+              <w:bottom w:val="single" w:sz="4" w:space="0" w:color="auto"/>
+              <w:right w:val="single" w:sz="4" w:space="0" w:color="auto"/>
+            </w:tcBorders>
+          </w:tcPr>
+          <w:p>
+            <w:r>
+              <w:t>Direct to</w:t>
+            </w:r>
+          </w:p>
+          <w:p>
+            <w:hyperlink r:id="rId6" w:history="1">
+              <w:r>
+                <w:rPr>
+                  <w:rStyle w:val="Hyperlink"/>
+                </w:rPr>
+                <w:t>http://localhost:8000/todo/history/</w:t>
+              </w:r>
+            </w:hyperlink>
+          </w:p>
+          <w:p/>
+          <w:p>
+            <w:r>
+              <w:t>Display History of all To Do items added and deleted.</w:t>
+            </w:r>
+          </w:p>
+        </w:tc>
+        <w:tc>
+          <w:tcPr>
+            <w:tcW w:w="1560" w:type="dxa"/>
+            <w:tcBorders>
+              <w:top w:val="single" w:sz="4" w:space="0" w:color="auto"/>
+              <w:left w:val="single" w:sz="4" w:space="0" w:color="auto"/>
+              <w:bottom w:val="single" w:sz="4" w:space="0" w:color="auto"/>
+              <w:right w:val="single" w:sz="4" w:space="0" w:color="auto"/>
+            </w:tcBorders>
+          </w:tcPr>
+          <w:p/>
+        </w:tc>
+      </w:tr>
+      <w:tr>
+        <w:tc>
+          <w:tcPr>
+            <w:tcW w:w="1124" w:type="dxa"/>
+            <w:tcBorders>
+              <w:top w:val="single" w:sz="4" w:space="0" w:color="auto"/>
+              <w:left w:val="single" w:sz="4" w:space="0" w:color="auto"/>
+              <w:bottom w:val="single" w:sz="4" w:space="0" w:color="auto"/>
+              <w:right w:val="single" w:sz="4" w:space="0" w:color="auto"/>
+            </w:tcBorders>
+          </w:tcPr>
+          <w:p>
+            <w:r>
+              <w:t>2</w:t>
+            </w:r>
+          </w:p>
+        </w:tc>
+        <w:tc>
+          <w:tcPr>
+            <w:tcW w:w="1701" w:type="dxa"/>
+            <w:tcBorders>
+              <w:top w:val="single" w:sz="4" w:space="0" w:color="auto"/>
+              <w:left w:val="single" w:sz="4" w:space="0" w:color="auto"/>
+              <w:bottom w:val="single" w:sz="4" w:space="0" w:color="auto"/>
+              <w:right w:val="single" w:sz="4" w:space="0" w:color="auto"/>
+            </w:tcBorders>
+          </w:tcPr>
+          <w:p>
+            <w:r>
+              <w:t xml:space="preserve">Test website able to direct to </w:t>
+            </w:r>
+            <w:proofErr w:type="spellStart"/>
+            <w:r>
+              <w:t>todo</w:t>
+            </w:r>
+            <w:proofErr w:type="spellEnd"/>
+            <w:r>
+              <w:t xml:space="preserve"> history website and view the content of it </w:t>
+            </w:r>
+            <w:r>
+              <w:t>without</w:t>
+            </w:r>
+            <w:r>
+              <w:t xml:space="preserve"> login.</w:t>
+            </w:r>
+          </w:p>
+        </w:tc>
+        <w:tc>
+          <w:tcPr>
+            <w:tcW w:w="1984" w:type="dxa"/>
+            <w:tcBorders>
+              <w:top w:val="single" w:sz="4" w:space="0" w:color="auto"/>
+              <w:left w:val="single" w:sz="4" w:space="0" w:color="auto"/>
+              <w:bottom w:val="single" w:sz="4" w:space="0" w:color="auto"/>
+              <w:right w:val="single" w:sz="4" w:space="0" w:color="auto"/>
+            </w:tcBorders>
+          </w:tcPr>
+          <w:p>
+            <w:r>
+              <w:t>url:</w:t>
+            </w:r>
+          </w:p>
+          <w:p>
+            <w:r>
+              <w:t>http://localhost:8000/todo/history/</w:t>
+            </w:r>
+          </w:p>
+        </w:tc>
+        <w:tc>
+          <w:tcPr>
+            <w:tcW w:w="2268" w:type="dxa"/>
+            <w:tcBorders>
+              <w:top w:val="single" w:sz="4" w:space="0" w:color="auto"/>
+              <w:left w:val="single" w:sz="4" w:space="0" w:color="auto"/>
+              <w:bottom w:val="single" w:sz="4" w:space="0" w:color="auto"/>
+              <w:right w:val="single" w:sz="4" w:space="0" w:color="auto"/>
+            </w:tcBorders>
+          </w:tcPr>
+          <w:p>
+            <w:r>
+              <w:t>Direct to</w:t>
+            </w:r>
+          </w:p>
+          <w:p>
+            <w:hyperlink r:id="rId7" w:history="1">
+              <w:r>
+                <w:rPr>
+                  <w:rStyle w:val="Hyperlink"/>
+                </w:rPr>
+                <w:t>http://localhost:8000/todo/history/</w:t>
+              </w:r>
+            </w:hyperlink>
+          </w:p>
+          <w:p/>
+          <w:p>
+            <w:r>
+              <w:t>Failed to d</w:t>
+            </w:r>
+            <w:r>
+              <w:t>isplay History of all To Do items added and deleted.</w:t>
+            </w:r>
+          </w:p>
+        </w:tc>
+        <w:tc>
+          <w:tcPr>
+            <w:tcW w:w="2268" w:type="dxa"/>
+            <w:tcBorders>
+              <w:top w:val="single" w:sz="4" w:space="0" w:color="auto"/>
+              <w:left w:val="single" w:sz="4" w:space="0" w:color="auto"/>
+              <w:bottom w:val="single" w:sz="4" w:space="0" w:color="auto"/>
+              <w:right w:val="single" w:sz="4" w:space="0" w:color="auto"/>
+            </w:tcBorders>
+          </w:tcPr>
+          <w:p>
+            <w:r>
+              <w:t>Direct to</w:t>
+            </w:r>
+          </w:p>
+          <w:p>
+            <w:hyperlink r:id="rId8" w:history="1">
+              <w:r>
+                <w:rPr>
+                  <w:rStyle w:val="Hyperlink"/>
+                </w:rPr>
+                <w:t>http://localhost:8000/todo/history/</w:t>
+              </w:r>
+            </w:hyperlink>
+          </w:p>
+          <w:p/>
+          <w:p>
+            <w:r>
+              <w:t>Failed to display History of all To Do items added and deleted.</w:t>
+            </w:r>
+          </w:p>
+          <w:p/>
+        </w:tc>
+        <w:tc>
+          <w:tcPr>
+            <w:tcW w:w="1560" w:type="dxa"/>
+            <w:tcBorders>
+              <w:top w:val="single" w:sz="4" w:space="0" w:color="auto"/>
+              <w:left w:val="single" w:sz="4" w:space="0" w:color="auto"/>
+              <w:bottom w:val="single" w:sz="4" w:space="0" w:color="auto"/>
+              <w:right w:val="single" w:sz="4" w:space="0" w:color="auto"/>
+            </w:tcBorders>
+          </w:tcPr>
+          <w:p>
+            <w:r>
+              <w:t>User didn’t login</w:t>
+            </w:r>
+            <w:r>
+              <w:t xml:space="preserve"> with an</w:t>
+            </w:r>
+            <w:r>
+              <w:t xml:space="preserve"> account unable to display the content of all To Do items </w:t>
+            </w:r>
+          </w:p>
+        </w:tc>
+      </w:tr>
+    </w:tbl>
+    <w:p>
+      <w:pPr>
+        <w:rPr>
+          <w:b/>
+          <w:bCs/>
+          <w:sz w:val="32"/>
+          <w:szCs w:val="32"/>
+        </w:rPr>
+      </w:pPr>
+    </w:p>
+    <w:p>
+      <w:pPr>
+        <w:jc w:val="center"/>
+        <w:rPr>
+          <w:b/>
+          <w:bCs/>
+          <w:sz w:val="32"/>
+          <w:szCs w:val="32"/>
+        </w:rPr>
+      </w:pPr>
+      <w:r>
+        <w:rPr>
+          <w:b/>
+          <w:bCs/>
+          <w:sz w:val="32"/>
+          <w:szCs w:val="32"/>
+        </w:rPr>
+        <w:lastRenderedPageBreak/>
+        <w:t>Test</w:t>
+      </w:r>
+      <w:r>
+        <w:rPr>
+          <w:b/>
+          <w:bCs/>
+          <w:sz w:val="32"/>
+          <w:szCs w:val="32"/>
+        </w:rPr>
+        <w:t xml:space="preserve"> Case</w:t>
+      </w:r>
+      <w:r>
+        <w:rPr>
+          <w:b/>
+          <w:bCs/>
+          <w:sz w:val="32"/>
+          <w:szCs w:val="32"/>
+        </w:rPr>
+        <w:t xml:space="preserve">: </w:t>
+      </w:r>
+      <w:r>
+        <w:rPr>
+          <w:b/>
+          <w:bCs/>
+          <w:sz w:val="32"/>
+          <w:szCs w:val="32"/>
+        </w:rPr>
+        <w:t>View</w:t>
+      </w:r>
+      <w:r>
+        <w:rPr>
+          <w:b/>
+          <w:bCs/>
+          <w:sz w:val="32"/>
+          <w:szCs w:val="32"/>
+        </w:rPr>
+        <w:t xml:space="preserve"> team member roles allocation and task assigned</w:t>
+      </w:r>
+      <w:r>
+        <w:rPr>
+          <w:b/>
+          <w:bCs/>
+          <w:sz w:val="32"/>
+          <w:szCs w:val="32"/>
+        </w:rPr>
+        <w:t xml:space="preserve"> </w:t>
+      </w:r>
+      <w:r>
+        <w:rPr>
+          <w:b/>
+          <w:bCs/>
+          <w:sz w:val="32"/>
+          <w:szCs w:val="32"/>
+        </w:rPr>
+        <w:t>(test_</w:t>
+      </w:r>
+      <w:r>
+        <w:rPr>
+          <w:b/>
+          <w:bCs/>
+          <w:sz w:val="32"/>
+          <w:szCs w:val="32"/>
+        </w:rPr>
+        <w:t>todoHistory</w:t>
+      </w:r>
+      <w:r>
+        <w:rPr>
+          <w:b/>
+          <w:bCs/>
+          <w:sz w:val="32"/>
+          <w:szCs w:val="32"/>
+        </w:rPr>
+        <w:t>.py)</w:t>
+      </w:r>
+    </w:p>
+    <w:p>
+      <w:pPr>
+        <w:jc w:val="center"/>
+        <w:rPr>
+          <w:b/>
+          <w:bCs/>
+          <w:sz w:val="32"/>
+          <w:szCs w:val="32"/>
+        </w:rPr>
+      </w:pPr>
+      <w:bookmarkStart w:id="0" w:name="_GoBack"/>
+      <w:bookmarkEnd w:id="0"/>
+    </w:p>
+    <w:tbl>
+      <w:tblPr>
+        <w:tblStyle w:val="TableGrid"/>
+        <w:tblW w:w="10905" w:type="dxa"/>
+        <w:tblInd w:w="-845" w:type="dxa"/>
+        <w:tblLayout w:type="fixed"/>
+        <w:tblLook w:val="04A0" w:firstRow="1" w:lastRow="0" w:firstColumn="1" w:lastColumn="0" w:noHBand="0" w:noVBand="1"/>
+      </w:tblPr>
+      <w:tblGrid>
+        <w:gridCol w:w="1124"/>
+        <w:gridCol w:w="1701"/>
+        <w:gridCol w:w="1984"/>
+        <w:gridCol w:w="2268"/>
+        <w:gridCol w:w="2268"/>
+        <w:gridCol w:w="1560"/>
+      </w:tblGrid>
+      <w:tr>
+        <w:tc>
+          <w:tcPr>
+            <w:tcW w:w="1124" w:type="dxa"/>
+            <w:tcBorders>
+              <w:top w:val="single" w:sz="4" w:space="0" w:color="auto"/>
+              <w:left w:val="single" w:sz="4" w:space="0" w:color="auto"/>
+              <w:bottom w:val="single" w:sz="4" w:space="0" w:color="auto"/>
+              <w:right w:val="single" w:sz="4" w:space="0" w:color="auto"/>
+            </w:tcBorders>
+            <w:hideMark/>
+          </w:tcPr>
+          <w:p>
+            <w:pPr>
+              <w:rPr>
+                <w:b/>
+                <w:bCs/>
+              </w:rPr>
+            </w:pPr>
+            <w:r>
+              <w:t>Test Scenario</w:t>
+            </w:r>
+          </w:p>
+        </w:tc>
+        <w:tc>
+          <w:tcPr>
+            <w:tcW w:w="1701" w:type="dxa"/>
+            <w:tcBorders>
+              <w:top w:val="single" w:sz="4" w:space="0" w:color="auto"/>
+              <w:left w:val="single" w:sz="4" w:space="0" w:color="auto"/>
+              <w:bottom w:val="single" w:sz="4" w:space="0" w:color="auto"/>
+              <w:right w:val="single" w:sz="4" w:space="0" w:color="auto"/>
+            </w:tcBorders>
+            <w:hideMark/>
+          </w:tcPr>
+          <w:p>
+            <w:pPr>
+              <w:jc w:val="center"/>
+              <w:rPr>
+                <w:b/>
+                <w:bCs/>
+              </w:rPr>
+            </w:pPr>
+            <w:r>
+              <w:t>Test Description</w:t>
+            </w:r>
+          </w:p>
+        </w:tc>
+        <w:tc>
+          <w:tcPr>
+            <w:tcW w:w="1984" w:type="dxa"/>
+            <w:tcBorders>
+              <w:top w:val="single" w:sz="4" w:space="0" w:color="auto"/>
+              <w:left w:val="single" w:sz="4" w:space="0" w:color="auto"/>
+              <w:bottom w:val="single" w:sz="4" w:space="0" w:color="auto"/>
+              <w:right w:val="single" w:sz="4" w:space="0" w:color="auto"/>
+            </w:tcBorders>
+            <w:hideMark/>
+          </w:tcPr>
+          <w:p>
+            <w:pPr>
+              <w:jc w:val="center"/>
+              <w:rPr>
+                <w:b/>
+                <w:bCs/>
+              </w:rPr>
+            </w:pPr>
+            <w:r>
+              <w:t>Test Values</w:t>
+            </w:r>
+          </w:p>
+        </w:tc>
+        <w:tc>
+          <w:tcPr>
+            <w:tcW w:w="2268" w:type="dxa"/>
+            <w:tcBorders>
+              <w:top w:val="single" w:sz="4" w:space="0" w:color="auto"/>
+              <w:left w:val="single" w:sz="4" w:space="0" w:color="auto"/>
+              <w:bottom w:val="single" w:sz="4" w:space="0" w:color="auto"/>
+              <w:right w:val="single" w:sz="4" w:space="0" w:color="auto"/>
+            </w:tcBorders>
+            <w:hideMark/>
+          </w:tcPr>
+          <w:p>
+            <w:pPr>
+              <w:jc w:val="center"/>
+              <w:rPr>
+                <w:b/>
+                <w:bCs/>
+              </w:rPr>
+            </w:pPr>
+            <w:r>
+              <w:t>Expected Outcome</w:t>
+            </w:r>
+          </w:p>
+        </w:tc>
+        <w:tc>
+          <w:tcPr>
+            <w:tcW w:w="2268" w:type="dxa"/>
+            <w:tcBorders>
+              <w:top w:val="single" w:sz="4" w:space="0" w:color="auto"/>
+              <w:left w:val="single" w:sz="4" w:space="0" w:color="auto"/>
+              <w:bottom w:val="single" w:sz="4" w:space="0" w:color="auto"/>
+              <w:right w:val="single" w:sz="4" w:space="0" w:color="auto"/>
+            </w:tcBorders>
+            <w:hideMark/>
+          </w:tcPr>
+          <w:p>
+            <w:pPr>
+              <w:jc w:val="center"/>
+              <w:rPr>
+                <w:b/>
+                <w:bCs/>
+              </w:rPr>
+            </w:pPr>
+            <w:r>
+              <w:t>Actual Outcome</w:t>
+            </w:r>
+          </w:p>
+        </w:tc>
+        <w:tc>
+          <w:tcPr>
+            <w:tcW w:w="1560" w:type="dxa"/>
+            <w:tcBorders>
+              <w:top w:val="single" w:sz="4" w:space="0" w:color="auto"/>
+              <w:left w:val="single" w:sz="4" w:space="0" w:color="auto"/>
+              <w:bottom w:val="single" w:sz="4" w:space="0" w:color="auto"/>
+              <w:right w:val="single" w:sz="4" w:space="0" w:color="auto"/>
+            </w:tcBorders>
+            <w:hideMark/>
+          </w:tcPr>
+          <w:p>
+            <w:pPr>
+              <w:rPr>
+                <w:b/>
+                <w:bCs/>
+              </w:rPr>
+            </w:pPr>
+            <w:r>
+              <w:t>Justification</w:t>
+            </w:r>
+          </w:p>
+        </w:tc>
+      </w:tr>
+      <w:tr>
+        <w:tc>
+          <w:tcPr>
+            <w:tcW w:w="1124" w:type="dxa"/>
+            <w:tcBorders>
+              <w:top w:val="single" w:sz="4" w:space="0" w:color="auto"/>
+              <w:left w:val="single" w:sz="4" w:space="0" w:color="auto"/>
+              <w:bottom w:val="single" w:sz="4" w:space="0" w:color="auto"/>
+              <w:right w:val="single" w:sz="4" w:space="0" w:color="auto"/>
+            </w:tcBorders>
+          </w:tcPr>
+          <w:p>
+            <w:r>
+              <w:t>1</w:t>
+            </w:r>
+          </w:p>
+        </w:tc>
+        <w:tc>
+          <w:tcPr>
+            <w:tcW w:w="1701" w:type="dxa"/>
+            <w:tcBorders>
+              <w:top w:val="single" w:sz="4" w:space="0" w:color="auto"/>
+              <w:left w:val="single" w:sz="4" w:space="0" w:color="auto"/>
+              <w:bottom w:val="single" w:sz="4" w:space="0" w:color="auto"/>
+              <w:right w:val="single" w:sz="4" w:space="0" w:color="auto"/>
+            </w:tcBorders>
+          </w:tcPr>
+          <w:p>
+            <w:r>
+              <w:t xml:space="preserve">Test website able to direct to </w:t>
+            </w:r>
+            <w:r>
+              <w:t xml:space="preserve">team contribution </w:t>
+            </w:r>
+            <w:r>
+              <w:t>website and view the content of it after login.</w:t>
+            </w:r>
+          </w:p>
+        </w:tc>
+        <w:tc>
+          <w:tcPr>
+            <w:tcW w:w="1984" w:type="dxa"/>
+            <w:tcBorders>
+              <w:top w:val="single" w:sz="4" w:space="0" w:color="auto"/>
+              <w:left w:val="single" w:sz="4" w:space="0" w:color="auto"/>
+              <w:bottom w:val="single" w:sz="4" w:space="0" w:color="auto"/>
+              <w:right w:val="single" w:sz="4" w:space="0" w:color="auto"/>
+            </w:tcBorders>
+          </w:tcPr>
+          <w:p>
+            <w:r>
+              <w:t xml:space="preserve">url: </w:t>
+            </w:r>
+            <w:r>
+              <w:t>http://localhost:8000/todo/history/</w:t>
+            </w:r>
+          </w:p>
+        </w:tc>
+        <w:tc>
+          <w:tcPr>
+            <w:tcW w:w="2268" w:type="dxa"/>
+            <w:tcBorders>
+              <w:top w:val="single" w:sz="4" w:space="0" w:color="auto"/>
+              <w:left w:val="single" w:sz="4" w:space="0" w:color="auto"/>
+              <w:bottom w:val="single" w:sz="4" w:space="0" w:color="auto"/>
+              <w:right w:val="single" w:sz="4" w:space="0" w:color="auto"/>
+            </w:tcBorders>
+          </w:tcPr>
+          <w:p>
+            <w:r>
+              <w:t>Direct to</w:t>
+            </w:r>
+          </w:p>
+          <w:p>
+            <w:hyperlink r:id="rId9" w:history="1">
+              <w:r>
+                <w:rPr>
+                  <w:rStyle w:val="Hyperlink"/>
+                </w:rPr>
+                <w:t>http://127.0.0.1:8000/teamContributions/</w:t>
+              </w:r>
+            </w:hyperlink>
+          </w:p>
+          <w:p/>
+          <w:p>
+            <w:r>
+              <w:t xml:space="preserve">Display </w:t>
+            </w:r>
+            <w:r>
+              <w:t>Team member roles allocation and task assigned</w:t>
+            </w:r>
+          </w:p>
+        </w:tc>
+        <w:tc>
+          <w:tcPr>
+            <w:tcW w:w="2268" w:type="dxa"/>
+            <w:tcBorders>
+              <w:top w:val="single" w:sz="4" w:space="0" w:color="auto"/>
+              <w:left w:val="single" w:sz="4" w:space="0" w:color="auto"/>
+              <w:bottom w:val="single" w:sz="4" w:space="0" w:color="auto"/>
+              <w:right w:val="single" w:sz="4" w:space="0" w:color="auto"/>
+            </w:tcBorders>
+          </w:tcPr>
+          <w:p>
+            <w:r>
+              <w:t>Direct to</w:t>
+            </w:r>
+          </w:p>
+          <w:p>
+            <w:hyperlink r:id="rId10" w:history="1">
+              <w:r>
+                <w:rPr>
+                  <w:rStyle w:val="Hyperlink"/>
+                </w:rPr>
+                <w:t>http://127.0.0.1:8000/teamContributions/</w:t>
+              </w:r>
+            </w:hyperlink>
+          </w:p>
+          <w:p/>
+          <w:p>
+            <w:r>
+              <w:t>Display History of all To Do items added and deleted.</w:t>
+            </w:r>
+          </w:p>
+        </w:tc>
+        <w:tc>
+          <w:tcPr>
+            <w:tcW w:w="1560" w:type="dxa"/>
+            <w:tcBorders>
+              <w:top w:val="single" w:sz="4" w:space="0" w:color="auto"/>
+              <w:left w:val="single" w:sz="4" w:space="0" w:color="auto"/>
+              <w:bottom w:val="single" w:sz="4" w:space="0" w:color="auto"/>
+              <w:right w:val="single" w:sz="4" w:space="0" w:color="auto"/>
+            </w:tcBorders>
+          </w:tcPr>
+          <w:p/>
+        </w:tc>
+      </w:tr>
+      <w:tr>
+        <w:tc>
+          <w:tcPr>
+            <w:tcW w:w="1124" w:type="dxa"/>
+            <w:tcBorders>
+              <w:top w:val="single" w:sz="4" w:space="0" w:color="auto"/>
+              <w:left w:val="single" w:sz="4" w:space="0" w:color="auto"/>
+              <w:bottom w:val="single" w:sz="4" w:space="0" w:color="auto"/>
+              <w:right w:val="single" w:sz="4" w:space="0" w:color="auto"/>
+            </w:tcBorders>
+          </w:tcPr>
+          <w:p>
+            <w:r>
+              <w:t>2</w:t>
+            </w:r>
+          </w:p>
+        </w:tc>
+        <w:tc>
+          <w:tcPr>
+            <w:tcW w:w="1701" w:type="dxa"/>
+            <w:tcBorders>
+              <w:top w:val="single" w:sz="4" w:space="0" w:color="auto"/>
+              <w:left w:val="single" w:sz="4" w:space="0" w:color="auto"/>
+              <w:bottom w:val="single" w:sz="4" w:space="0" w:color="auto"/>
+              <w:right w:val="single" w:sz="4" w:space="0" w:color="auto"/>
+            </w:tcBorders>
+          </w:tcPr>
+          <w:p>
+            <w:r>
+              <w:t xml:space="preserve">Test website able to direct to </w:t>
+            </w:r>
+            <w:r>
+              <w:t xml:space="preserve">team contribution </w:t>
+            </w:r>
+            <w:r>
+              <w:t>website and view the content of it without login.</w:t>
+            </w:r>
+          </w:p>
+        </w:tc>
+        <w:tc>
+          <w:tcPr>
+            <w:tcW w:w="1984" w:type="dxa"/>
+            <w:tcBorders>
+              <w:top w:val="single" w:sz="4" w:space="0" w:color="auto"/>
+              <w:left w:val="single" w:sz="4" w:space="0" w:color="auto"/>
+              <w:bottom w:val="single" w:sz="4" w:space="0" w:color="auto"/>
+              <w:right w:val="single" w:sz="4" w:space="0" w:color="auto"/>
+            </w:tcBorders>
+          </w:tcPr>
+          <w:p>
+            <w:r>
+              <w:t>url:</w:t>
+            </w:r>
+          </w:p>
+          <w:p>
+            <w:r>
+              <w:t>http://localhost:8000/todo/history/</w:t>
+            </w:r>
+          </w:p>
+        </w:tc>
+        <w:tc>
+          <w:tcPr>
+            <w:tcW w:w="2268" w:type="dxa"/>
+            <w:tcBorders>
+              <w:top w:val="single" w:sz="4" w:space="0" w:color="auto"/>
+              <w:left w:val="single" w:sz="4" w:space="0" w:color="auto"/>
+              <w:bottom w:val="single" w:sz="4" w:space="0" w:color="auto"/>
+              <w:right w:val="single" w:sz="4" w:space="0" w:color="auto"/>
+            </w:tcBorders>
+          </w:tcPr>
+          <w:p>
+            <w:r>
+              <w:t>Direct to</w:t>
+            </w:r>
+          </w:p>
+          <w:p>
+            <w:hyperlink r:id="rId11" w:history="1">
+              <w:r>
+                <w:rPr>
+                  <w:rStyle w:val="Hyperlink"/>
+                </w:rPr>
+                <w:t>http://127.0.0.1:8000/teamContributions/</w:t>
+              </w:r>
+            </w:hyperlink>
+          </w:p>
+          <w:p>
+            <w:r>
+              <w:t xml:space="preserve">Failed to display </w:t>
+            </w:r>
+            <w:r>
+              <w:t>Team member roles allocation and task assigned</w:t>
+            </w:r>
+          </w:p>
+        </w:tc>
+        <w:tc>
+          <w:tcPr>
+            <w:tcW w:w="2268" w:type="dxa"/>
+            <w:tcBorders>
+              <w:top w:val="single" w:sz="4" w:space="0" w:color="auto"/>
+              <w:left w:val="single" w:sz="4" w:space="0" w:color="auto"/>
+              <w:bottom w:val="single" w:sz="4" w:space="0" w:color="auto"/>
+              <w:right w:val="single" w:sz="4" w:space="0" w:color="auto"/>
+            </w:tcBorders>
+          </w:tcPr>
+          <w:p>
+            <w:r>
+              <w:t>Direct to</w:t>
+            </w:r>
+          </w:p>
+          <w:p>
+            <w:hyperlink r:id="rId12" w:history="1">
+              <w:r>
+                <w:rPr>
+                  <w:rStyle w:val="Hyperlink"/>
+                </w:rPr>
+                <w:t>http://127.0.0.1:8000/teamContributions/</w:t>
+              </w:r>
+            </w:hyperlink>
+          </w:p>
+          <w:p>
+            <w:r>
+              <w:t xml:space="preserve">Failed to display </w:t>
+            </w:r>
+            <w:r>
+              <w:t>Team member roles allocation and task assigned</w:t>
+            </w:r>
+          </w:p>
+          <w:p/>
+        </w:tc>
+        <w:tc>
+          <w:tcPr>
+            <w:tcW w:w="1560" w:type="dxa"/>
+            <w:tcBorders>
+              <w:top w:val="single" w:sz="4" w:space="0" w:color="auto"/>
+              <w:left w:val="single" w:sz="4" w:space="0" w:color="auto"/>
+              <w:bottom w:val="single" w:sz="4" w:space="0" w:color="auto"/>
+              <w:right w:val="single" w:sz="4" w:space="0" w:color="auto"/>
+            </w:tcBorders>
+          </w:tcPr>
+          <w:p>
+            <w:r>
+              <w:t>User didn’t login</w:t>
+            </w:r>
+            <w:r>
+              <w:t xml:space="preserve"> with </w:t>
+            </w:r>
+            <w:proofErr w:type="gramStart"/>
+            <w:r>
+              <w:t xml:space="preserve">an </w:t>
+            </w:r>
+            <w:r>
+              <w:t xml:space="preserve"> account</w:t>
+            </w:r>
+            <w:proofErr w:type="gramEnd"/>
+            <w:r>
+              <w:t xml:space="preserve"> unable to display the content of all To Do items </w:t>
             </w:r>
           </w:p>
         </w:tc>
@@ -3946,7 +5149,6 @@
     <w:name w:val="Hyperlink"/>
     <w:basedOn w:val="DefaultParagraphFont"/>
     <w:uiPriority w:val="99"/>
-    <w:semiHidden/>
     <w:unhideWhenUsed/>
     <w:rsid w:val="00FD3603"/>
     <w:rPr>
@@ -3977,6 +5179,18 @@
         <w:insideV w:val="single" w:sz="4" w:space="0" w:color="auto"/>
       </w:tblBorders>
     </w:tblPr>
+  </w:style>
+  <w:style w:type="character" w:styleId="UnresolvedMention">
+    <w:name w:val="Unresolved Mention"/>
+    <w:basedOn w:val="DefaultParagraphFont"/>
+    <w:uiPriority w:val="99"/>
+    <w:semiHidden/>
+    <w:unhideWhenUsed/>
+    <w:rsid w:val="00F37472"/>
+    <w:rPr>
+      <w:color w:val="605E5C"/>
+      <w:shd w:val="clear" w:color="auto" w:fill="E1DFDD"/>
+    </w:rPr>
   </w:style>
 </w:styles>
 </file>

</xml_diff>